<commit_message>
add missing documents for submission
</commit_message>
<xml_diff>
--- a/01_SafetyPlan_LaneAssistance_Rev1.docx
+++ b/01_SafetyPlan_LaneAssistance_Rev1.docx
@@ -765,12 +765,7 @@
             <w:pStyle w:val="TOCHeading"/>
           </w:pPr>
           <w:r>
-            <w:t>Table of Conten</w:t>
-          </w:r>
-          <w:bookmarkStart w:id="9" w:name="_GoBack"/>
-          <w:bookmarkEnd w:id="9"/>
-          <w:r>
-            <w:t>ts</w:t>
+            <w:t>Table of Contents</w:t>
           </w:r>
         </w:p>
         <w:p>
@@ -2242,11 +2237,11 @@
         <w:spacing w:before="480" w:after="180" w:line="240" w:lineRule="auto"/>
         <w:contextualSpacing w:val="0"/>
       </w:pPr>
-      <w:bookmarkStart w:id="10" w:name="_Toc501458458"/>
+      <w:bookmarkStart w:id="9" w:name="_Toc501458458"/>
       <w:r>
         <w:t>Introduction</w:t>
       </w:r>
-      <w:bookmarkEnd w:id="10"/>
+      <w:bookmarkEnd w:id="9"/>
     </w:p>
     <w:p/>
     <w:p>
@@ -2254,11 +2249,11 @@
         <w:pStyle w:val="Heading2"/>
         <w:contextualSpacing w:val="0"/>
       </w:pPr>
-      <w:bookmarkStart w:id="11" w:name="_Toc501458459"/>
+      <w:bookmarkStart w:id="10" w:name="_Toc501458459"/>
       <w:r>
         <w:t>Purpose of the Safety Plan</w:t>
       </w:r>
-      <w:bookmarkEnd w:id="11"/>
+      <w:bookmarkEnd w:id="10"/>
     </w:p>
     <w:p>
       <w:r>
@@ -2294,11 +2289,11 @@
         <w:pStyle w:val="Heading2"/>
         <w:contextualSpacing w:val="0"/>
       </w:pPr>
-      <w:bookmarkStart w:id="12" w:name="_Toc501458460"/>
+      <w:bookmarkStart w:id="11" w:name="_Toc501458460"/>
       <w:r>
         <w:t>Scope of the Project</w:t>
       </w:r>
-      <w:bookmarkEnd w:id="12"/>
+      <w:bookmarkEnd w:id="11"/>
     </w:p>
     <w:p>
       <w:r>
@@ -2362,11 +2357,11 @@
         <w:pStyle w:val="Heading2"/>
         <w:contextualSpacing w:val="0"/>
       </w:pPr>
-      <w:bookmarkStart w:id="13" w:name="_Toc501458461"/>
+      <w:bookmarkStart w:id="12" w:name="_Toc501458461"/>
       <w:r>
         <w:t>Deliverables of the Project</w:t>
       </w:r>
-      <w:bookmarkEnd w:id="13"/>
+      <w:bookmarkEnd w:id="12"/>
     </w:p>
     <w:p>
       <w:r>
@@ -2422,12 +2417,12 @@
         <w:pStyle w:val="Heading1"/>
         <w:contextualSpacing w:val="0"/>
       </w:pPr>
-      <w:bookmarkStart w:id="14" w:name="_Toc501458462"/>
+      <w:bookmarkStart w:id="13" w:name="_Toc501458462"/>
       <w:r>
         <w:lastRenderedPageBreak/>
         <w:t>Item Definition</w:t>
       </w:r>
-      <w:bookmarkEnd w:id="14"/>
+      <w:bookmarkEnd w:id="13"/>
     </w:p>
     <w:p/>
     <w:p>
@@ -2632,10 +2627,10 @@
           <w:lang w:val="en-GB"/>
         </w:rPr>
         <w:drawing>
-          <wp:inline distT="0" distB="0" distL="0" distR="0" wp14:anchorId="52DBF5D0" wp14:editId="5B72038E">
-            <wp:extent cx="5610860" cy="3177379"/>
-            <wp:effectExtent l="0" t="0" r="2540" b="0"/>
-            <wp:docPr id="4" name="Picture 4" descr="/Users/ebbo/Downloads/CarND-Functional-Safety-Project-master/Architecture_Diagrams/graphic_asset_3.png"/>
+          <wp:inline distT="0" distB="0" distL="0" distR="0" wp14:anchorId="52DBF5D0" wp14:editId="65242A5B">
+            <wp:extent cx="5624022" cy="3163512"/>
+            <wp:effectExtent l="0" t="0" r="0" b="12065"/>
+            <wp:docPr id="4" name="Picture 4"/>
             <wp:cNvGraphicFramePr>
               <a:graphicFrameLocks xmlns:a="http://schemas.openxmlformats.org/drawingml/2006/main" noChangeAspect="1"/>
             </wp:cNvGraphicFramePr>
@@ -2648,21 +2643,22 @@
                       <a:picLocks noChangeAspect="1" noChangeArrowheads="1"/>
                     </pic:cNvPicPr>
                   </pic:nvPicPr>
-                  <pic:blipFill rotWithShape="1">
-                    <a:blip r:embed="rId11">
+                  <pic:blipFill>
+                    <a:blip r:embed="rId11" cstate="print">
                       <a:extLst>
                         <a:ext uri="{28A0092B-C50C-407E-A947-70E740481C1C}">
                           <a14:useLocalDpi xmlns:a14="http://schemas.microsoft.com/office/drawing/2010/main" val="0"/>
                         </a:ext>
                       </a:extLst>
                     </a:blip>
-                    <a:srcRect l="5781" t="5658" r="10064" b="12821"/>
-                    <a:stretch/>
+                    <a:stretch>
+                      <a:fillRect/>
+                    </a:stretch>
                   </pic:blipFill>
                   <pic:spPr bwMode="auto">
                     <a:xfrm>
                       <a:off x="0" y="0"/>
-                      <a:ext cx="5624022" cy="3184833"/>
+                      <a:ext cx="5624022" cy="3163512"/>
                     </a:xfrm>
                     <a:prstGeom prst="rect">
                       <a:avLst/>
@@ -2683,6 +2679,8 @@
           </wp:inline>
         </w:drawing>
       </w:r>
+      <w:bookmarkStart w:id="14" w:name="_GoBack"/>
+      <w:bookmarkEnd w:id="14"/>
     </w:p>
     <w:p>
       <w:pPr>
@@ -2694,14 +2692,27 @@
       <w:r>
         <w:t xml:space="preserve">Figure </w:t>
       </w:r>
-      <w:fldSimple w:instr=" SEQ Figure \* ARABIC ">
-        <w:r>
-          <w:rPr>
-            <w:noProof/>
-          </w:rPr>
-          <w:t>1</w:t>
-        </w:r>
-      </w:fldSimple>
+      <w:r>
+        <w:fldChar w:fldCharType="begin"/>
+      </w:r>
+      <w:r>
+        <w:instrText xml:space="preserve"> SEQ Figure \* ARABIC </w:instrText>
+      </w:r>
+      <w:r>
+        <w:fldChar w:fldCharType="separate"/>
+      </w:r>
+      <w:r>
+        <w:rPr>
+          <w:noProof/>
+        </w:rPr>
+        <w:t>1</w:t>
+      </w:r>
+      <w:r>
+        <w:rPr>
+          <w:noProof/>
+        </w:rPr>
+        <w:fldChar w:fldCharType="end"/>
+      </w:r>
       <w:r>
         <w:t>: System architecture and subsystems</w:t>
       </w:r>
@@ -2855,19 +2866,7 @@
           <w:lang w:val="en-GB"/>
         </w:rPr>
         <w:br/>
-        <w:t>Calculate current</w:t>
-      </w:r>
-      <w:r>
-        <w:rPr>
-          <w:lang w:val="en-GB"/>
-        </w:rPr>
-        <w:t xml:space="preserve"> </w:t>
-      </w:r>
-      <w:r>
-        <w:rPr>
-          <w:lang w:val="en-GB"/>
-        </w:rPr>
-        <w:t>cars positon in current lane.</w:t>
+        <w:t>Calculate current cars positon in current lane.</w:t>
       </w:r>
     </w:p>
     <w:p>
@@ -2932,43 +2931,7 @@
         <w:rPr>
           <w:lang w:val="en-GB"/>
         </w:rPr>
-        <w:t xml:space="preserve">Lane </w:t>
-      </w:r>
-      <w:r>
-        <w:rPr>
-          <w:lang w:val="en-GB"/>
-        </w:rPr>
-        <w:t>keep</w:t>
-      </w:r>
-      <w:r>
-        <w:rPr>
-          <w:lang w:val="en-GB"/>
-        </w:rPr>
-        <w:t xml:space="preserve"> </w:t>
-      </w:r>
-      <w:r>
-        <w:rPr>
-          <w:lang w:val="en-GB"/>
-        </w:rPr>
-        <w:t xml:space="preserve">assist </w:t>
-      </w:r>
-      <w:r>
-        <w:rPr>
-          <w:lang w:val="en-GB"/>
-        </w:rPr>
-        <w:t>(L</w:t>
-      </w:r>
-      <w:r>
-        <w:rPr>
-          <w:lang w:val="en-GB"/>
-        </w:rPr>
-        <w:t>KA</w:t>
-      </w:r>
-      <w:r>
-        <w:rPr>
-          <w:lang w:val="en-GB"/>
-        </w:rPr>
-        <w:t>)</w:t>
+        <w:t>Lane keep assist (LKA)</w:t>
       </w:r>
       <w:bookmarkEnd w:id="18"/>
     </w:p>
@@ -2994,11 +2957,6 @@
           <w:lang w:val="en-GB"/>
         </w:rPr>
         <w:br/>
-      </w:r>
-      <w:r>
-        <w:rPr>
-          <w:lang w:val="en-GB"/>
-        </w:rPr>
         <w:t>Front facing camera (FCM)</w:t>
       </w:r>
     </w:p>
@@ -3024,19 +2982,7 @@
           <w:lang w:val="en-GB"/>
         </w:rPr>
         <w:br/>
-        <w:t xml:space="preserve">Calculate curvature of road ahead. </w:t>
-      </w:r>
-      <w:r>
-        <w:rPr>
-          <w:lang w:val="en-GB"/>
-        </w:rPr>
-        <w:t>If the vehicle is current steering</w:t>
-      </w:r>
-      <w:r>
-        <w:rPr>
-          <w:lang w:val="en-GB"/>
-        </w:rPr>
-        <w:t xml:space="preserve"> angle does not fit</w:t>
+        <w:t>Calculate curvature of road ahead. If the vehicle is current steering angle does not fit</w:t>
       </w:r>
       <w:r>
         <w:rPr>
@@ -4582,6 +4528,10 @@
               <w:ind w:left="360"/>
             </w:pPr>
             <w:r>
+              <w:rPr>
+                <w:noProof/>
+                <w:lang w:val="en-GB"/>
+              </w:rPr>
               <w:drawing>
                 <wp:inline distT="0" distB="0" distL="0" distR="0" wp14:anchorId="109FE96E" wp14:editId="2D2E281D">
                   <wp:extent cx="12700" cy="12700"/>
@@ -4640,6 +4590,10 @@
               <w:ind w:left="360"/>
             </w:pPr>
             <w:r>
+              <w:rPr>
+                <w:noProof/>
+                <w:lang w:val="en-GB"/>
+              </w:rPr>
               <w:drawing>
                 <wp:inline distT="0" distB="0" distL="0" distR="0" wp14:anchorId="61CAE61E" wp14:editId="1DD5C88D">
                   <wp:extent cx="12700" cy="12700"/>
@@ -10049,7 +10003,7 @@
 </file>
 
 <file path=customXml/itemProps1.xml><?xml version="1.0" encoding="utf-8"?>
-<ds:datastoreItem xmlns:ds="http://schemas.openxmlformats.org/officeDocument/2006/customXml" ds:itemID="{EE84B3B2-795F-3F43-8ABE-EDC68E38A405}">
+<ds:datastoreItem xmlns:ds="http://schemas.openxmlformats.org/officeDocument/2006/customXml" ds:itemID="{F9CF72AD-201B-DF40-9EDD-2A2C2B3A6ADE}">
   <ds:schemaRefs>
     <ds:schemaRef ds:uri="http://schemas.openxmlformats.org/officeDocument/2006/bibliography"/>
   </ds:schemaRefs>

</xml_diff>